<commit_message>
finish project 7, ready for graduation, congratulations!
</commit_message>
<xml_diff>
--- a/project7/project7ABtest.docx
+++ b/project7/project7ABtest.docx
@@ -820,7 +820,7 @@
           <w:szCs w:val="22"/>
           <w:shd w:val="clear" w:color="auto" w:fill="FFFFFF"/>
         </w:rPr>
-        <w:t>Due to the decrease number of user-ids to complete checkout,</w:t>
+        <w:t>If our hypothesis stands, our change will not significantly reduce the number of students who remain enrolled past the 14 days. But the experiment change will lead to less use</w:t>
       </w:r>
       <w:r>
         <w:rPr>
@@ -830,7 +830,7 @@
           <w:szCs w:val="22"/>
           <w:shd w:val="clear" w:color="auto" w:fill="FFFFFF"/>
         </w:rPr>
-        <w:t xml:space="preserve"> users who intend to spend not enough time are filtered out, therefore</w:t>
+        <w:t xml:space="preserve">rs for check out. Therefore, a </w:t>
       </w:r>
       <w:r>
         <w:rPr>
@@ -840,9 +840,14 @@
           <w:szCs w:val="22"/>
           <w:shd w:val="clear" w:color="auto" w:fill="FFFFFF"/>
         </w:rPr>
-        <w:t xml:space="preserve"> the proportion of potential retainer in all enrollments </w:t>
-      </w:r>
-      <w:r>
+        <w:t>slight increase of retention is expected.</w:t>
+      </w:r>
+    </w:p>
+    <w:p>
+      <w:pPr>
+        <w:pStyle w:val="NormalWeb"/>
+        <w:spacing w:before="0" w:beforeAutospacing="0" w:after="240" w:afterAutospacing="0" w:line="360" w:lineRule="atLeast"/>
+        <w:ind w:left="720"/>
         <w:rPr>
           <w:rFonts w:ascii="Arial" w:hAnsi="Arial" w:cs="Arial"/>
           <w:color w:val="000000"/>
@@ -850,7 +855,24 @@
           <w:szCs w:val="22"/>
           <w:shd w:val="clear" w:color="auto" w:fill="FFFFFF"/>
         </w:rPr>
-        <w:t>should</w:t>
+      </w:pPr>
+      <w:r>
+        <w:rPr>
+          <w:rStyle w:val="Strong"/>
+          <w:rFonts w:ascii="Segoe UI" w:hAnsi="Segoe UI" w:cs="Segoe UI"/>
+          <w:color w:val="333333"/>
+          <w:shd w:val="clear" w:color="auto" w:fill="FFFFFF"/>
+        </w:rPr>
+        <w:t>Net Conversion:</w:t>
+      </w:r>
+      <w:r>
+        <w:rPr>
+          <w:rStyle w:val="Strong"/>
+          <w:rFonts w:ascii="Segoe UI" w:hAnsi="Segoe UI" w:cs="Segoe UI"/>
+          <w:color w:val="333333"/>
+          <w:shd w:val="clear" w:color="auto" w:fill="FFFFFF"/>
+        </w:rPr>
+        <w:t> </w:t>
       </w:r>
       <w:r>
         <w:rPr>
@@ -860,16 +882,9 @@
           <w:szCs w:val="22"/>
           <w:shd w:val="clear" w:color="auto" w:fill="FFFFFF"/>
         </w:rPr>
-        <w:t xml:space="preserve"> increase.</w:t>
-      </w:r>
-      <w:bookmarkStart w:id="2" w:name="_GoBack"/>
-      <w:bookmarkEnd w:id="2"/>
-    </w:p>
-    <w:p>
-      <w:pPr>
-        <w:pStyle w:val="NormalWeb"/>
-        <w:spacing w:before="0" w:beforeAutospacing="0" w:after="240" w:afterAutospacing="0" w:line="360" w:lineRule="atLeast"/>
-        <w:ind w:left="720"/>
+        <w:t>number of user-ids to remain enrolled past the 14-day boundary divided by the number of unique cookies to click the "Start free trial" button.</w:t>
+      </w:r>
+      <w:r>
         <w:rPr>
           <w:rFonts w:ascii="Arial" w:hAnsi="Arial" w:cs="Arial"/>
           <w:color w:val="000000"/>
@@ -877,24 +892,7 @@
           <w:szCs w:val="22"/>
           <w:shd w:val="clear" w:color="auto" w:fill="FFFFFF"/>
         </w:rPr>
-      </w:pPr>
-      <w:r>
-        <w:rPr>
-          <w:rStyle w:val="Strong"/>
-          <w:rFonts w:ascii="Segoe UI" w:hAnsi="Segoe UI" w:cs="Segoe UI"/>
-          <w:color w:val="333333"/>
-          <w:shd w:val="clear" w:color="auto" w:fill="FFFFFF"/>
-        </w:rPr>
-        <w:t>Net Conversion:</w:t>
-      </w:r>
-      <w:r>
-        <w:rPr>
-          <w:rStyle w:val="Strong"/>
-          <w:rFonts w:ascii="Segoe UI" w:hAnsi="Segoe UI" w:cs="Segoe UI"/>
-          <w:color w:val="333333"/>
-          <w:shd w:val="clear" w:color="auto" w:fill="FFFFFF"/>
-        </w:rPr>
-        <w:t> </w:t>
+        <w:t xml:space="preserve"> </w:t>
       </w:r>
       <w:r>
         <w:rPr>
@@ -904,7 +902,7 @@
           <w:szCs w:val="22"/>
           <w:shd w:val="clear" w:color="auto" w:fill="FFFFFF"/>
         </w:rPr>
-        <w:t>number of user-ids to remain enrolled past the 14-day boundary divided by the number of unique cookies to click the "Start free trial" button.</w:t>
+        <w:t xml:space="preserve">Because </w:t>
       </w:r>
       <w:r>
         <w:rPr>
@@ -914,61 +912,9 @@
           <w:szCs w:val="22"/>
           <w:shd w:val="clear" w:color="auto" w:fill="FFFFFF"/>
         </w:rPr>
-        <w:t xml:space="preserve"> A slight decrease is expected, because retainers number, affected by the change, may decrease. At the same time, clicks number remain the same.</w:t>
-      </w:r>
-    </w:p>
-    <w:p>
-      <w:pPr>
-        <w:pStyle w:val="NormalWeb"/>
-        <w:spacing w:before="0" w:beforeAutospacing="0" w:after="240" w:afterAutospacing="0" w:line="360" w:lineRule="atLeast"/>
-        <w:rPr>
-          <w:rStyle w:val="Emphasis"/>
-          <w:rFonts w:ascii="Segoe UI" w:hAnsi="Segoe UI" w:cs="Segoe UI"/>
-          <w:color w:val="333333"/>
-        </w:rPr>
-      </w:pPr>
-      <w:r>
-        <w:rPr>
-          <w:rStyle w:val="Strong"/>
-          <w:rFonts w:ascii="Segoe UI" w:hAnsi="Segoe UI" w:cs="Segoe UI"/>
-          <w:i/>
-          <w:iCs/>
-          <w:color w:val="333333"/>
-        </w:rPr>
-        <w:t>Unused Metrics</w:t>
-      </w:r>
-      <w:r>
-        <w:rPr>
-          <w:rStyle w:val="Strong"/>
-          <w:rFonts w:ascii="Segoe UI" w:hAnsi="Segoe UI" w:cs="Segoe UI"/>
-          <w:i/>
-          <w:iCs/>
-          <w:color w:val="333333"/>
-        </w:rPr>
-        <w:t>:</w:t>
-      </w:r>
-      <w:r>
-        <w:rPr>
-          <w:rFonts w:ascii="Segoe UI" w:hAnsi="Segoe UI" w:cs="Segoe UI"/>
-          <w:color w:val="333333"/>
-          <w:shd w:val="clear" w:color="auto" w:fill="FFFFFF"/>
-        </w:rPr>
-        <w:t xml:space="preserve"> </w:t>
-      </w:r>
-      <w:r>
-        <w:rPr>
-          <w:rStyle w:val="Emphasis"/>
-          <w:rFonts w:ascii="Segoe UI" w:hAnsi="Segoe UI" w:cs="Segoe UI"/>
-          <w:color w:val="333333"/>
-        </w:rPr>
-        <w:t>Number of user-ids</w:t>
-      </w:r>
-    </w:p>
-    <w:p>
-      <w:pPr>
-        <w:pStyle w:val="NormalWeb"/>
-        <w:spacing w:before="0" w:beforeAutospacing="0" w:after="240" w:afterAutospacing="0" w:line="360" w:lineRule="atLeast"/>
-        <w:ind w:left="720"/>
+        <w:t>clearer expectations</w:t>
+      </w:r>
+      <w:r>
         <w:rPr>
           <w:rFonts w:ascii="Arial" w:hAnsi="Arial" w:cs="Arial"/>
           <w:color w:val="000000"/>
@@ -976,15 +922,7 @@
           <w:szCs w:val="22"/>
           <w:shd w:val="clear" w:color="auto" w:fill="FFFFFF"/>
         </w:rPr>
-      </w:pPr>
-      <w:r>
-        <w:rPr>
-          <w:rStyle w:val="Strong"/>
-          <w:rFonts w:ascii="Segoe UI" w:hAnsi="Segoe UI" w:cs="Segoe UI"/>
-          <w:color w:val="333333"/>
-          <w:shd w:val="clear" w:color="auto" w:fill="FFFFFF"/>
-        </w:rPr>
-        <w:t xml:space="preserve">Number of user-ids: </w:t>
+        <w:t xml:space="preserve"> are set</w:t>
       </w:r>
       <w:r>
         <w:rPr>
@@ -994,7 +932,7 @@
           <w:szCs w:val="22"/>
           <w:shd w:val="clear" w:color="auto" w:fill="FFFFFF"/>
         </w:rPr>
-        <w:t>The number of users to enroll in the free trial. It is not suitable for both invariant metric and evaluation metric because User-ids are only tracked </w:t>
+        <w:t xml:space="preserve"> for students upfront</w:t>
       </w:r>
       <w:r>
         <w:rPr>
@@ -1004,9 +942,61 @@
           <w:szCs w:val="22"/>
           <w:shd w:val="clear" w:color="auto" w:fill="FFFFFF"/>
         </w:rPr>
-        <w:t>after enrollment.</w:t>
-      </w:r>
-      <w:r>
+        <w:t>, more students may remain enrolled past the 14 days. Therefore, a slight increase of net conversion is expected.</w:t>
+      </w:r>
+    </w:p>
+    <w:p>
+      <w:pPr>
+        <w:pStyle w:val="NormalWeb"/>
+        <w:spacing w:before="0" w:beforeAutospacing="0" w:after="240" w:afterAutospacing="0" w:line="360" w:lineRule="atLeast"/>
+        <w:rPr>
+          <w:rStyle w:val="Emphasis"/>
+          <w:rFonts w:ascii="Segoe UI" w:hAnsi="Segoe UI" w:cs="Segoe UI"/>
+          <w:color w:val="333333"/>
+        </w:rPr>
+      </w:pPr>
+      <w:r>
+        <w:rPr>
+          <w:rStyle w:val="Strong"/>
+          <w:rFonts w:ascii="Segoe UI" w:hAnsi="Segoe UI" w:cs="Segoe UI"/>
+          <w:i/>
+          <w:iCs/>
+          <w:color w:val="333333"/>
+        </w:rPr>
+        <w:t>Unused Metrics</w:t>
+      </w:r>
+      <w:r>
+        <w:rPr>
+          <w:rStyle w:val="Strong"/>
+          <w:rFonts w:ascii="Segoe UI" w:hAnsi="Segoe UI" w:cs="Segoe UI"/>
+          <w:i/>
+          <w:iCs/>
+          <w:color w:val="333333"/>
+        </w:rPr>
+        <w:t>:</w:t>
+      </w:r>
+      <w:r>
+        <w:rPr>
+          <w:rFonts w:ascii="Segoe UI" w:hAnsi="Segoe UI" w:cs="Segoe UI"/>
+          <w:color w:val="333333"/>
+          <w:shd w:val="clear" w:color="auto" w:fill="FFFFFF"/>
+        </w:rPr>
+        <w:t xml:space="preserve"> </w:t>
+      </w:r>
+      <w:r>
+        <w:rPr>
+          <w:rStyle w:val="Emphasis"/>
+          <w:rFonts w:ascii="Segoe UI" w:hAnsi="Segoe UI" w:cs="Segoe UI"/>
+          <w:color w:val="333333"/>
+        </w:rPr>
+        <w:t>Number of user-ids</w:t>
+      </w:r>
+    </w:p>
+    <w:p>
+      <w:pPr>
+        <w:pStyle w:val="NormalWeb"/>
+        <w:spacing w:before="0" w:beforeAutospacing="0" w:after="240" w:afterAutospacing="0" w:line="360" w:lineRule="atLeast"/>
+        <w:ind w:left="720"/>
         <w:rPr>
           <w:rFonts w:ascii="Arial" w:hAnsi="Arial" w:cs="Arial"/>
           <w:color w:val="000000"/>
@@ -1014,26 +1004,74 @@
           <w:szCs w:val="22"/>
           <w:shd w:val="clear" w:color="auto" w:fill="FFFFFF"/>
         </w:rPr>
-        <w:t xml:space="preserve"> </w:t>
-      </w:r>
-    </w:p>
-    <w:p/>
-    <w:p>
-      <w:r>
-        <w:t>#</w:t>
-      </w:r>
-      <w:r>
-        <w:t>For each metric, explain both why you did or did not use it as an invariant metric and why you did or did not use it as an evaluation metric. Also, state what results you will look for in your evaluation metrics in order to launch the experiment.</w:t>
-      </w:r>
-    </w:p>
-    <w:p/>
+      </w:pPr>
+      <w:r>
+        <w:rPr>
+          <w:rStyle w:val="Strong"/>
+          <w:rFonts w:ascii="Segoe UI" w:hAnsi="Segoe UI" w:cs="Segoe UI"/>
+          <w:color w:val="333333"/>
+          <w:shd w:val="clear" w:color="auto" w:fill="FFFFFF"/>
+        </w:rPr>
+        <w:t xml:space="preserve">Number of user-ids: </w:t>
+      </w:r>
+      <w:r>
+        <w:rPr>
+          <w:rFonts w:ascii="Arial" w:hAnsi="Arial" w:cs="Arial"/>
+          <w:color w:val="000000"/>
+          <w:sz w:val="22"/>
+          <w:szCs w:val="22"/>
+          <w:shd w:val="clear" w:color="auto" w:fill="FFFFFF"/>
+        </w:rPr>
+        <w:t xml:space="preserve">The number of users to enroll in the free trial. </w:t>
+      </w:r>
+      <w:r>
+        <w:rPr>
+          <w:rFonts w:ascii="Arial" w:hAnsi="Arial" w:cs="Arial"/>
+          <w:color w:val="000000"/>
+          <w:sz w:val="22"/>
+          <w:szCs w:val="22"/>
+          <w:shd w:val="clear" w:color="auto" w:fill="FFFFFF"/>
+        </w:rPr>
+        <w:t>it can be used as evaluation metric because it would track the first part of the hypothesis</w:t>
+      </w:r>
+      <w:r>
+        <w:rPr>
+          <w:rFonts w:ascii="Arial" w:hAnsi="Arial" w:cs="Arial"/>
+          <w:color w:val="000000"/>
+          <w:sz w:val="22"/>
+          <w:szCs w:val="22"/>
+          <w:shd w:val="clear" w:color="auto" w:fill="FFFFFF"/>
+        </w:rPr>
+        <w:t xml:space="preserve">, but we don’t use it this time because </w:t>
+      </w:r>
+      <w:r>
+        <w:rPr>
+          <w:rFonts w:ascii="Arial" w:hAnsi="Arial" w:cs="Arial"/>
+          <w:color w:val="000000"/>
+          <w:sz w:val="22"/>
+          <w:szCs w:val="22"/>
+          <w:shd w:val="clear" w:color="auto" w:fill="FFFFFF"/>
+        </w:rPr>
+        <w:t>it is not normalized</w:t>
+      </w:r>
+      <w:r>
+        <w:rPr>
+          <w:rFonts w:ascii="Arial" w:hAnsi="Arial" w:cs="Arial"/>
+          <w:color w:val="000000"/>
+          <w:sz w:val="22"/>
+          <w:szCs w:val="22"/>
+          <w:shd w:val="clear" w:color="auto" w:fill="FFFFFF"/>
+        </w:rPr>
+        <w:t>.</w:t>
+      </w:r>
+    </w:p>
     <w:p>
       <w:pPr>
         <w:pStyle w:val="Heading2"/>
         <w:contextualSpacing w:val="0"/>
       </w:pPr>
-      <w:bookmarkStart w:id="3" w:name="_ex7wuw87um13" w:colFirst="0" w:colLast="0"/>
-      <w:bookmarkEnd w:id="3"/>
+      <w:bookmarkStart w:id="2" w:name="_ex7wuw87um13" w:colFirst="0" w:colLast="0"/>
+      <w:bookmarkEnd w:id="2"/>
       <w:r>
         <w:t>Measuring Standard Deviation</w:t>
       </w:r>
@@ -1593,7 +1631,19 @@
         </w:drawing>
       </w:r>
       <w:r>
-        <w:t>The standard deviation of these normally distributed rates is:</w:t>
+        <w:t xml:space="preserve">The </w:t>
+      </w:r>
+      <w:r>
+        <w:t>Analytical</w:t>
+      </w:r>
+      <w:r>
+        <w:t xml:space="preserve"> </w:t>
+      </w:r>
+      <w:r>
+        <w:t xml:space="preserve">estimate of </w:t>
+      </w:r>
+      <w:r>
+        <w:t>standard deviation of these normally distributed rates is:</w:t>
       </w:r>
       <w:r>
         <w:t xml:space="preserve"> </w:t>
@@ -1775,23 +1825,27 @@
         </w:tc>
       </w:tr>
     </w:tbl>
-    <w:p/>
-    <w:p>
-      <w:r>
-        <w:t>#</w:t>
-      </w:r>
-      <w:r>
-        <w:t>For each of your evaluation metrics, indicate whether you think the analytic estimate would be comparable to the empirical variability, or whether you expect them to be different (in which case it might be worth doing an empirical estimate if there is time). Briefly give your reasoning in each case.</w:t>
-      </w:r>
-    </w:p>
-    <w:p/>
+    <w:p>
+      <w:r>
+        <w:t>The anal</w:t>
+      </w:r>
+      <w:r>
+        <w:t>ytical estimate of standard devia</w:t>
+      </w:r>
+      <w:r>
+        <w:t>tion</w:t>
+      </w:r>
+      <w:r>
+        <w:t xml:space="preserve"> is close to empirically determined standard deviation if the unit of diversion is equal to the unit of analysis. Therefore, for Gross Conversion and Net Conversion, we can use analytical estimate. If we need to use Retention, we should calculate its empirical variability.</w:t>
+      </w:r>
+    </w:p>
     <w:p>
       <w:pPr>
         <w:pStyle w:val="Heading2"/>
         <w:contextualSpacing w:val="0"/>
       </w:pPr>
-      <w:bookmarkStart w:id="4" w:name="_bx5ntddleyt7" w:colFirst="0" w:colLast="0"/>
-      <w:bookmarkEnd w:id="4"/>
+      <w:bookmarkStart w:id="3" w:name="_bx5ntddleyt7" w:colFirst="0" w:colLast="0"/>
+      <w:bookmarkEnd w:id="3"/>
       <w:r>
         <w:t>Sizing</w:t>
       </w:r>
@@ -1801,8 +1855,8 @@
         <w:pStyle w:val="Heading3"/>
         <w:contextualSpacing w:val="0"/>
       </w:pPr>
-      <w:bookmarkStart w:id="5" w:name="_qlz9v8pljzt2" w:colFirst="0" w:colLast="0"/>
-      <w:bookmarkEnd w:id="5"/>
+      <w:bookmarkStart w:id="4" w:name="_qlz9v8pljzt2" w:colFirst="0" w:colLast="0"/>
+      <w:bookmarkEnd w:id="4"/>
       <w:r>
         <w:t>Number of Samples vs. Power</w:t>
       </w:r>
@@ -2442,8 +2496,8 @@
           <w:szCs w:val="22"/>
         </w:rPr>
       </w:pPr>
-      <w:bookmarkStart w:id="6" w:name="_uy2xamy5nbp" w:colFirst="0" w:colLast="0"/>
-      <w:bookmarkEnd w:id="6"/>
+      <w:bookmarkStart w:id="5" w:name="_uy2xamy5nbp" w:colFirst="0" w:colLast="0"/>
+      <w:bookmarkEnd w:id="5"/>
     </w:p>
     <w:p>
       <w:r>
@@ -2544,14 +2598,6 @@
     </w:p>
     <w:p/>
     <w:p/>
-    <w:p/>
-    <w:p/>
-    <w:p/>
-    <w:p/>
-    <w:p/>
-    <w:p/>
-    <w:p/>
-    <w:p/>
     <w:p>
       <w:pPr>
         <w:pStyle w:val="Heading1"/>
@@ -2560,8 +2606,8 @@
           <w:rFonts w:eastAsiaTheme="minorEastAsia" w:hint="eastAsia"/>
         </w:rPr>
       </w:pPr>
-      <w:bookmarkStart w:id="7" w:name="_yry1zu8g8az7" w:colFirst="0" w:colLast="0"/>
-      <w:bookmarkEnd w:id="7"/>
+      <w:bookmarkStart w:id="6" w:name="_yry1zu8g8az7" w:colFirst="0" w:colLast="0"/>
+      <w:bookmarkEnd w:id="6"/>
       <w:r>
         <w:t>Experiment Analysis</w:t>
       </w:r>
@@ -2571,8 +2617,8 @@
         <w:pStyle w:val="Heading2"/>
         <w:contextualSpacing w:val="0"/>
       </w:pPr>
-      <w:bookmarkStart w:id="8" w:name="_cizdts6ye33u" w:colFirst="0" w:colLast="0"/>
-      <w:bookmarkEnd w:id="8"/>
+      <w:bookmarkStart w:id="7" w:name="_cizdts6ye33u" w:colFirst="0" w:colLast="0"/>
+      <w:bookmarkEnd w:id="7"/>
       <w:r>
         <w:t>Sanity Checks</w:t>
       </w:r>
@@ -3757,8 +3803,8 @@
         <w:pStyle w:val="Heading2"/>
         <w:contextualSpacing w:val="0"/>
       </w:pPr>
-      <w:bookmarkStart w:id="9" w:name="_p5issp8oaf4a" w:colFirst="0" w:colLast="0"/>
-      <w:bookmarkEnd w:id="9"/>
+      <w:bookmarkStart w:id="8" w:name="_p5issp8oaf4a" w:colFirst="0" w:colLast="0"/>
+      <w:bookmarkEnd w:id="8"/>
       <w:r>
         <w:t>Result Analysis</w:t>
       </w:r>
@@ -3768,8 +3814,8 @@
         <w:pStyle w:val="Heading3"/>
         <w:contextualSpacing w:val="0"/>
       </w:pPr>
-      <w:bookmarkStart w:id="10" w:name="_52n1ah20cmce" w:colFirst="0" w:colLast="0"/>
-      <w:bookmarkEnd w:id="10"/>
+      <w:bookmarkStart w:id="9" w:name="_52n1ah20cmce" w:colFirst="0" w:colLast="0"/>
+      <w:bookmarkEnd w:id="9"/>
       <w:r>
         <w:t>Effect Size Tests</w:t>
       </w:r>
@@ -5039,8 +5085,8 @@
       <w:r>
         <w:t xml:space="preserve"> is </w:t>
       </w:r>
-      <w:bookmarkStart w:id="11" w:name="OLE_LINK1"/>
-      <w:bookmarkStart w:id="12" w:name="OLE_LINK2"/>
+      <w:bookmarkStart w:id="10" w:name="OLE_LINK1"/>
+      <w:bookmarkStart w:id="11" w:name="OLE_LINK2"/>
       <w:r>
         <w:t>neither</w:t>
       </w:r>
@@ -5053,8 +5099,8 @@
       <w:r>
         <w:t xml:space="preserve"> practically significant.</w:t>
       </w:r>
+      <w:bookmarkEnd w:id="10"/>
       <w:bookmarkEnd w:id="11"/>
-      <w:bookmarkEnd w:id="12"/>
     </w:p>
     <w:p/>
     <w:p>
@@ -5062,8 +5108,8 @@
         <w:pStyle w:val="Heading3"/>
         <w:contextualSpacing w:val="0"/>
       </w:pPr>
-      <w:bookmarkStart w:id="13" w:name="_clnogzxymvt2" w:colFirst="0" w:colLast="0"/>
-      <w:bookmarkEnd w:id="13"/>
+      <w:bookmarkStart w:id="12" w:name="_clnogzxymvt2" w:colFirst="0" w:colLast="0"/>
+      <w:bookmarkEnd w:id="12"/>
       <w:r>
         <w:t>Sign Tests</w:t>
       </w:r>
@@ -5220,8 +5266,20 @@
         <w:pStyle w:val="Heading3"/>
         <w:contextualSpacing w:val="0"/>
       </w:pPr>
-      <w:bookmarkStart w:id="14" w:name="_ea3c918crur0" w:colFirst="0" w:colLast="0"/>
-      <w:bookmarkEnd w:id="14"/>
+      <w:bookmarkStart w:id="13" w:name="_ea3c918crur0" w:colFirst="0" w:colLast="0"/>
+      <w:bookmarkEnd w:id="13"/>
+    </w:p>
+    <w:p>
+      <w:pPr>
+        <w:pStyle w:val="Heading3"/>
+        <w:contextualSpacing w:val="0"/>
+      </w:pPr>
+    </w:p>
+    <w:p>
+      <w:pPr>
+        <w:pStyle w:val="Heading3"/>
+        <w:contextualSpacing w:val="0"/>
+      </w:pPr>
       <w:r>
         <w:t>Summary</w:t>
       </w:r>
@@ -5328,8 +5386,8 @@
         <w:pStyle w:val="Heading2"/>
         <w:contextualSpacing w:val="0"/>
       </w:pPr>
-      <w:bookmarkStart w:id="15" w:name="_2iroxj5zbf41" w:colFirst="0" w:colLast="0"/>
-      <w:bookmarkEnd w:id="15"/>
+      <w:bookmarkStart w:id="14" w:name="_2iroxj5zbf41" w:colFirst="0" w:colLast="0"/>
+      <w:bookmarkEnd w:id="14"/>
       <w:r>
         <w:t>Recommendation</w:t>
       </w:r>
@@ -5370,23 +5428,25 @@
         <w:t>I</w:t>
       </w:r>
       <w:r>
-        <w:t>t means that, our change really filtered out some students. But we can say nothing about the Ne</w:t>
-      </w:r>
-      <w:r>
-        <w:t>t Conversion.</w:t>
-      </w:r>
-    </w:p>
-    <w:p>
-      <w:r>
-        <w:t xml:space="preserve">It means that, given certain number of clicks on the trial button, we don’t know how will the number of students who remain enrolled after 14 </w:t>
-      </w:r>
-      <w:proofErr w:type="gramStart"/>
-      <w:r>
-        <w:t>days</w:t>
-      </w:r>
-      <w:proofErr w:type="gramEnd"/>
-      <w:r>
-        <w:t xml:space="preserve"> changes.</w:t>
+        <w:t xml:space="preserve">t means that, our change really filtered out some students. But </w:t>
+      </w:r>
+      <w:r>
+        <w:t>t</w:t>
+      </w:r>
+      <w:r>
+        <w:t>he confidence interval of the net conversion does include the negative of the practical significance boundary</w:t>
+      </w:r>
+      <w:r>
+        <w:t>, it is possible that net conversion drops due to our experiment change, which doesn</w:t>
+      </w:r>
+      <w:r>
+        <w:t xml:space="preserve">’t meet second </w:t>
+      </w:r>
+      <w:r>
+        <w:t xml:space="preserve">part of our </w:t>
+      </w:r>
+      <w:r>
+        <w:t>hypothesis.</w:t>
       </w:r>
     </w:p>
     <w:p>
@@ -5413,8 +5473,8 @@
         <w:pStyle w:val="Heading1"/>
         <w:contextualSpacing w:val="0"/>
       </w:pPr>
-      <w:bookmarkStart w:id="16" w:name="_oz1x1oon17xf" w:colFirst="0" w:colLast="0"/>
-      <w:bookmarkEnd w:id="16"/>
+      <w:bookmarkStart w:id="15" w:name="_oz1x1oon17xf" w:colFirst="0" w:colLast="0"/>
+      <w:bookmarkEnd w:id="15"/>
     </w:p>
     <w:p>
       <w:pPr>
@@ -5557,22 +5617,13 @@
         <w:t xml:space="preserve">The invariant metric should be the </w:t>
       </w:r>
       <w:r>
-        <w:t xml:space="preserve">number of user-id and </w:t>
-      </w:r>
-      <w:r>
-        <w:t>Click-through-probability</w:t>
-      </w:r>
-      <w:r>
-        <w:t xml:space="preserve">. Because </w:t>
+        <w:t xml:space="preserve">number of user-id. Because </w:t>
       </w:r>
       <w:r>
         <w:t xml:space="preserve">each user is tracked along the experiment for a week, then cookies are not suitable in this situation. </w:t>
       </w:r>
-      <w:r>
-        <w:t>Click-through-probability is the above the change in the process funnel, so it should also remain the same.</w:t>
-      </w:r>
-    </w:p>
-    <w:p>
+      <w:bookmarkStart w:id="16" w:name="_GoBack"/>
+      <w:bookmarkEnd w:id="16"/>
       <w:r>
         <w:rPr>
           <w:rStyle w:val="Strong"/>
@@ -7300,7 +7351,7 @@
 </file>
 
 <file path=customXml/itemProps1.xml><?xml version="1.0" encoding="utf-8"?>
-<ds:datastoreItem xmlns:ds="http://schemas.openxmlformats.org/officeDocument/2006/customXml" ds:itemID="{A69584D8-6354-43DF-8FA4-575B7C4D0B67}">
+<ds:datastoreItem xmlns:ds="http://schemas.openxmlformats.org/officeDocument/2006/customXml" ds:itemID="{DF076658-CA49-497A-AA47-7116913A7127}">
   <ds:schemaRefs>
     <ds:schemaRef ds:uri="http://schemas.openxmlformats.org/officeDocument/2006/bibliography"/>
   </ds:schemaRefs>

</xml_diff>